<commit_message>
17-Dec-2015 (22:24)- -Rapport complet + Mise à jour des DSS et la BD(diag et SQL) + ajout des diagrammes d'activités
</commit_message>
<xml_diff>
--- a/Documentation/Inception.docx
+++ b/Documentation/Inception.docx
@@ -7,6 +7,39 @@
         <w:rPr>
           <w:rFonts w:cs="Arial"/>
           <w:i/>
+          <w:sz w:val="40"/>
+          <w:szCs w:val="40"/>
+          <w:u w:val="single"/>
+        </w:rPr>
+      </w:pPr>
+      <w:r>
+        <w:rPr>
+          <w:rFonts w:cs="Arial"/>
+          <w:i/>
+          <w:sz w:val="40"/>
+          <w:szCs w:val="40"/>
+          <w:u w:val="single"/>
+        </w:rPr>
+        <w:t>Phase d’</w:t>
+      </w:r>
+      <w:proofErr w:type="spellStart"/>
+      <w:r>
+        <w:rPr>
+          <w:rFonts w:cs="Arial"/>
+          <w:i/>
+          <w:sz w:val="40"/>
+          <w:szCs w:val="40"/>
+          <w:u w:val="single"/>
+        </w:rPr>
+        <w:t>inception</w:t>
+      </w:r>
+      <w:proofErr w:type="spellEnd"/>
+    </w:p>
+    <w:p>
+      <w:pPr>
+        <w:rPr>
+          <w:rFonts w:cs="Arial"/>
+          <w:i/>
           <w:sz w:val="32"/>
           <w:szCs w:val="32"/>
           <w:u w:val="single"/>
@@ -81,6 +114,14 @@
         </w:rPr>
         <w:t>.</w:t>
       </w:r>
+      <w:r>
+        <w:rPr>
+          <w:rFonts w:cs="Arial"/>
+          <w:sz w:val="24"/>
+          <w:szCs w:val="24"/>
+        </w:rPr>
+        <w:t xml:space="preserve"> </w:t>
+      </w:r>
     </w:p>
     <w:p>
       <w:pPr>
@@ -117,7 +158,23 @@
           <w:sz w:val="24"/>
           <w:szCs w:val="24"/>
         </w:rPr>
-        <w:t xml:space="preserve">Le projet permettra la facilité au niveau de la gestion des questions, des notes et également facilité la communication </w:t>
+        <w:t>Le projet permettra la facilité au niveau de la gestion des questions,</w:t>
+      </w:r>
+      <w:r>
+        <w:rPr>
+          <w:rFonts w:cs="Arial"/>
+          <w:sz w:val="24"/>
+          <w:szCs w:val="24"/>
+        </w:rPr>
+        <w:t xml:space="preserve"> des notes et également faciliter</w:t>
+      </w:r>
+      <w:r>
+        <w:rPr>
+          <w:rFonts w:cs="Arial"/>
+          <w:sz w:val="24"/>
+          <w:szCs w:val="24"/>
+        </w:rPr>
+        <w:t xml:space="preserve"> la communication </w:t>
       </w:r>
       <w:r>
         <w:rPr>
@@ -150,6 +207,14 @@
           <w:szCs w:val="24"/>
         </w:rPr>
         <w:t xml:space="preserve"> aux élèves</w:t>
+      </w:r>
+      <w:r>
+        <w:rPr>
+          <w:rFonts w:cs="Arial"/>
+          <w:sz w:val="24"/>
+          <w:szCs w:val="24"/>
+        </w:rPr>
+        <w:t>.</w:t>
       </w:r>
     </w:p>
     <w:p>
@@ -379,7 +444,16 @@
           <w:sz w:val="24"/>
           <w:szCs w:val="24"/>
         </w:rPr>
-        <w:t>Les comptes créés sont gérés par l’administrateur qui a la possibilité de créer des comptes modifier ou supprimer des comptes pour les enseignants et les étudiants. Les étudiants et les enseignants ont seulement la possibilité de modifier leur mot de passe. L’administrateur a aussi la possibilité de faire les modifications nécessaires au quiz</w:t>
+        <w:t xml:space="preserve">Les comptes créés sont gérés par l’administrateur qui a la possibilité de créer des comptes modifier ou supprimer des comptes pour les enseignants et les étudiants. Les étudiants et les enseignants ont seulement la possibilité de modifier leur mot de passe. </w:t>
+      </w:r>
+      <w:r>
+        <w:rPr>
+          <w:rFonts w:cs="Arial"/>
+          <w:sz w:val="24"/>
+          <w:szCs w:val="24"/>
+        </w:rPr>
+        <w:lastRenderedPageBreak/>
+        <w:t>L’administrateur a aussi la possibilité de faire les modifications nécessaires au quiz</w:t>
       </w:r>
       <w:r>
         <w:rPr>
@@ -419,7 +493,6 @@
           <w:sz w:val="24"/>
           <w:szCs w:val="24"/>
         </w:rPr>
-        <w:lastRenderedPageBreak/>
         <w:t>divisés par</w:t>
       </w:r>
       <w:r>
@@ -530,6 +603,69 @@
         </w:rPr>
         <w:t>Le risque le plus important qui a été pris en considération est la charge de travail à faire dans le cours délai permis pour réaliser le projet. En divisant et en analysant les différentes parties du système pour la conception du site, il a été concluant que le projet est réalisable en grande partie avec les fonctions les plus importantes à créer en priorité. Les autres fonctions seront ajoutées en fonction d’une évaluation régulière qui sera fait à chaque étape du projet.  Le projet a donc été mis en route avec l’accord de tous les membres de l’équipe.</w:t>
       </w:r>
+    </w:p>
+    <w:p>
+      <w:pPr>
+        <w:rPr>
+          <w:rFonts w:cs="Arial"/>
+          <w:sz w:val="24"/>
+          <w:szCs w:val="24"/>
+        </w:rPr>
+      </w:pPr>
+      <w:proofErr w:type="gramStart"/>
+      <w:r>
+        <w:rPr>
+          <w:rFonts w:cs="Arial"/>
+          <w:sz w:val="24"/>
+          <w:szCs w:val="24"/>
+        </w:rPr>
+        <w:t>Le</w:t>
+      </w:r>
+      <w:proofErr w:type="gramEnd"/>
+      <w:r>
+        <w:rPr>
+          <w:rFonts w:cs="Arial"/>
+          <w:sz w:val="24"/>
+          <w:szCs w:val="24"/>
+        </w:rPr>
+        <w:t xml:space="preserve"> risques en résumé sont :</w:t>
+      </w:r>
+    </w:p>
+    <w:p>
+      <w:pPr>
+        <w:pStyle w:val="Paragraphedeliste"/>
+        <w:numPr>
+          <w:ilvl w:val="0"/>
+          <w:numId w:val="11"/>
+        </w:numPr>
+        <w:rPr>
+          <w:rFonts w:cs="Arial"/>
+          <w:sz w:val="24"/>
+          <w:szCs w:val="24"/>
+        </w:rPr>
+      </w:pPr>
+      <w:r>
+        <w:rPr>
+          <w:rFonts w:cs="Arial"/>
+          <w:sz w:val="24"/>
+          <w:szCs w:val="24"/>
+        </w:rPr>
+        <w:t>Taille du projet</w:t>
+      </w:r>
+    </w:p>
+    <w:p>
+      <w:pPr>
+        <w:pStyle w:val="Paragraphedeliste"/>
+        <w:numPr>
+          <w:ilvl w:val="0"/>
+          <w:numId w:val="11"/>
+        </w:numPr>
+        <w:rPr>
+          <w:rFonts w:cs="Arial"/>
+          <w:sz w:val="24"/>
+          <w:szCs w:val="24"/>
+        </w:rPr>
+      </w:pPr>
     </w:p>
     <w:p>
       <w:pPr>
@@ -583,8 +719,9 @@
           <w:noProof/>
           <w:sz w:val="32"/>
           <w:szCs w:val="32"/>
-          <w:lang w:eastAsia="fr-CA"/>
-        </w:rPr>
+          <w:lang w:val="en-CA" w:eastAsia="en-CA"/>
+        </w:rPr>
+        <w:lastRenderedPageBreak/>
         <w:drawing>
           <wp:inline distT="0" distB="0" distL="0" distR="0">
             <wp:extent cx="5735154" cy="3952875"/>
@@ -645,6 +782,38 @@
           <w:szCs w:val="24"/>
         </w:rPr>
       </w:pPr>
+      <w:r>
+        <w:rPr>
+          <w:rFonts w:cs="Arial"/>
+          <w:sz w:val="24"/>
+          <w:szCs w:val="24"/>
+        </w:rPr>
+        <w:br w:type="page"/>
+      </w:r>
+    </w:p>
+    <w:p>
+      <w:pPr>
+        <w:rPr>
+          <w:rFonts w:cs="Arial"/>
+          <w:i/>
+          <w:sz w:val="40"/>
+          <w:szCs w:val="40"/>
+          <w:u w:val="single"/>
+        </w:rPr>
+      </w:pPr>
+      <w:r>
+        <w:rPr>
+          <w:rFonts w:cs="Arial"/>
+          <w:i/>
+          <w:sz w:val="40"/>
+          <w:szCs w:val="40"/>
+          <w:u w:val="single"/>
+        </w:rPr>
+        <w:lastRenderedPageBreak/>
+        <w:t>Phase d’élaboration</w:t>
+      </w:r>
+      <w:bookmarkStart w:id="0" w:name="_GoBack"/>
+      <w:bookmarkEnd w:id="0"/>
     </w:p>
     <w:p>
       <w:pPr>
@@ -695,7 +864,7 @@
           <w:noProof/>
           <w:sz w:val="24"/>
           <w:szCs w:val="24"/>
-          <w:lang w:eastAsia="fr-CA"/>
+          <w:lang w:val="en-CA" w:eastAsia="en-CA"/>
         </w:rPr>
         <w:drawing>
           <wp:inline distT="0" distB="0" distL="0" distR="0">
@@ -848,7 +1017,7 @@
           <w:noProof/>
           <w:sz w:val="24"/>
           <w:szCs w:val="24"/>
-          <w:lang w:eastAsia="fr-CA"/>
+          <w:lang w:val="en-CA" w:eastAsia="en-CA"/>
         </w:rPr>
         <w:drawing>
           <wp:inline distT="0" distB="0" distL="0" distR="0">
@@ -927,8 +1096,6 @@
           <w:u w:val="single"/>
         </w:rPr>
       </w:pPr>
-      <w:bookmarkStart w:id="0" w:name="_GoBack"/>
-      <w:bookmarkEnd w:id="0"/>
       <w:r>
         <w:rPr>
           <w:rFonts w:cs="Arial"/>
@@ -2277,16 +2444,111 @@
           <w:sz w:val="24"/>
           <w:szCs w:val="24"/>
         </w:rPr>
-      </w:pPr>
-    </w:p>
-    <w:p>
-      <w:pPr>
-        <w:rPr>
-          <w:rFonts w:cs="Arial"/>
-          <w:sz w:val="24"/>
-          <w:szCs w:val="24"/>
-        </w:rPr>
-      </w:pPr>
+        <w:sectPr>
+          <w:pgSz w:w="12240" w:h="15840"/>
+          <w:pgMar w:top="1440" w:right="1800" w:bottom="1440" w:left="1800" w:header="708" w:footer="708" w:gutter="0"/>
+          <w:cols w:space="708"/>
+          <w:docGrid w:linePitch="360"/>
+        </w:sectPr>
+      </w:pPr>
+    </w:p>
+    <w:p>
+      <w:pPr>
+        <w:rPr>
+          <w:rFonts w:cs="Arial"/>
+          <w:sz w:val="24"/>
+          <w:szCs w:val="24"/>
+        </w:rPr>
+      </w:pPr>
+    </w:p>
+    <w:p>
+      <w:pPr>
+        <w:rPr>
+          <w:rFonts w:cs="Arial"/>
+          <w:b/>
+          <w:i/>
+          <w:sz w:val="32"/>
+          <w:szCs w:val="32"/>
+          <w:u w:val="single"/>
+        </w:rPr>
+      </w:pPr>
+      <w:r>
+        <w:rPr>
+          <w:rFonts w:cs="Arial"/>
+          <w:b/>
+          <w:i/>
+          <w:sz w:val="32"/>
+          <w:szCs w:val="32"/>
+          <w:u w:val="single"/>
+        </w:rPr>
+        <w:t>Les contrats d’opérations</w:t>
+      </w:r>
+    </w:p>
+    <w:p>
+      <w:pPr>
+        <w:rPr>
+          <w:rFonts w:cs="Arial"/>
+          <w:sz w:val="24"/>
+          <w:szCs w:val="24"/>
+        </w:rPr>
+      </w:pPr>
+      <w:r>
+        <w:rPr>
+          <w:rFonts w:cs="Arial"/>
+          <w:sz w:val="24"/>
+          <w:szCs w:val="24"/>
+        </w:rPr>
+        <w:t xml:space="preserve">Les contrats d’opérations qui ont été élaboré sont ceux qui ont une plus grande importance que les autres </w:t>
+      </w:r>
+      <w:proofErr w:type="spellStart"/>
+      <w:proofErr w:type="gramStart"/>
+      <w:r>
+        <w:rPr>
+          <w:rFonts w:cs="Arial"/>
+          <w:sz w:val="24"/>
+          <w:szCs w:val="24"/>
+        </w:rPr>
+        <w:t>a</w:t>
+      </w:r>
+      <w:proofErr w:type="spellEnd"/>
+      <w:proofErr w:type="gramEnd"/>
+      <w:r>
+        <w:rPr>
+          <w:rFonts w:cs="Arial"/>
+          <w:sz w:val="24"/>
+          <w:szCs w:val="24"/>
+        </w:rPr>
+        <w:t xml:space="preserve"> cause de leur complexité et qui seront le plus utilisé dans le système</w:t>
+      </w:r>
+      <w:r>
+        <w:rPr>
+          <w:rFonts w:cs="Arial"/>
+          <w:sz w:val="24"/>
+          <w:szCs w:val="24"/>
+        </w:rPr>
+        <w:t>.</w:t>
+      </w:r>
+    </w:p>
+    <w:p>
+      <w:pPr>
+        <w:rPr>
+          <w:rFonts w:cs="Arial"/>
+          <w:i/>
+          <w:sz w:val="32"/>
+          <w:szCs w:val="32"/>
+          <w:u w:val="single"/>
+        </w:rPr>
+      </w:pPr>
+      <w:r>
+        <w:rPr>
+          <w:rFonts w:cs="Arial"/>
+          <w:i/>
+          <w:sz w:val="32"/>
+          <w:szCs w:val="32"/>
+          <w:u w:val="single"/>
+        </w:rPr>
+        <w:t>Contrat CO1 : créationQ</w:t>
+      </w:r>
     </w:p>
     <w:sectPr>
       <w:pgSz w:w="12240" w:h="15840"/>
@@ -2300,7 +2562,7 @@
 
 <file path=word/numbering.xml><?xml version="1.0" encoding="utf-8"?>
 <w:numbering xmlns:wpc="http://schemas.microsoft.com/office/word/2010/wordprocessingCanvas" xmlns:mc="http://schemas.openxmlformats.org/markup-compatibility/2006" xmlns:o="urn:schemas-microsoft-com:office:office" xmlns:r="http://schemas.openxmlformats.org/officeDocument/2006/relationships" xmlns:m="http://schemas.openxmlformats.org/officeDocument/2006/math" xmlns:v="urn:schemas-microsoft-com:vml" xmlns:wp14="http://schemas.microsoft.com/office/word/2010/wordprocessingDrawing" xmlns:wp="http://schemas.openxmlformats.org/drawingml/2006/wordprocessingDrawing" xmlns:w10="urn:schemas-microsoft-com:office:word" xmlns:w="http://schemas.openxmlformats.org/wordprocessingml/2006/main" xmlns:w14="http://schemas.microsoft.com/office/word/2010/wordml" xmlns:w15="http://schemas.microsoft.com/office/word/2012/wordml" xmlns:wpg="http://schemas.microsoft.com/office/word/2010/wordprocessingGroup" xmlns:wpi="http://schemas.microsoft.com/office/word/2010/wordprocessingInk" xmlns:wne="http://schemas.microsoft.com/office/word/2006/wordml" xmlns:wps="http://schemas.microsoft.com/office/word/2010/wordprocessingShape" mc:Ignorable="w14 w15 wp14">
-  <w:abstractNum w:abstractNumId="0">
+  <w:abstractNum w:abstractNumId="0" w15:restartNumberingAfterBreak="0">
     <w:nsid w:val="08AC717F"/>
     <w:multiLevelType w:val="hybridMultilevel"/>
     <w:tmpl w:val="DC4873EA"/>
@@ -2413,7 +2675,7 @@
       </w:rPr>
     </w:lvl>
   </w:abstractNum>
-  <w:abstractNum w:abstractNumId="1">
+  <w:abstractNum w:abstractNumId="1" w15:restartNumberingAfterBreak="0">
     <w:nsid w:val="1FEF421F"/>
     <w:multiLevelType w:val="hybridMultilevel"/>
     <w:tmpl w:val="C7129F5C"/>
@@ -2499,7 +2761,7 @@
       </w:pPr>
     </w:lvl>
   </w:abstractNum>
-  <w:abstractNum w:abstractNumId="2">
+  <w:abstractNum w:abstractNumId="2" w15:restartNumberingAfterBreak="0">
     <w:nsid w:val="2FF21227"/>
     <w:multiLevelType w:val="hybridMultilevel"/>
     <w:tmpl w:val="3C62EF4C"/>
@@ -2585,7 +2847,7 @@
       </w:pPr>
     </w:lvl>
   </w:abstractNum>
-  <w:abstractNum w:abstractNumId="3">
+  <w:abstractNum w:abstractNumId="3" w15:restartNumberingAfterBreak="0">
     <w:nsid w:val="331B3EB8"/>
     <w:multiLevelType w:val="hybridMultilevel"/>
     <w:tmpl w:val="D1F2CCF6"/>
@@ -2671,7 +2933,120 @@
       </w:pPr>
     </w:lvl>
   </w:abstractNum>
-  <w:abstractNum w:abstractNumId="4">
+  <w:abstractNum w:abstractNumId="4" w15:restartNumberingAfterBreak="0">
+    <w:nsid w:val="347D663D"/>
+    <w:multiLevelType w:val="hybridMultilevel"/>
+    <w:tmpl w:val="EEA86814"/>
+    <w:lvl w:ilvl="0" w:tplc="10090001">
+      <w:start w:val="1"/>
+      <w:numFmt w:val="bullet"/>
+      <w:lvlText w:val=""/>
+      <w:lvlJc w:val="left"/>
+      <w:pPr>
+        <w:ind w:left="720" w:hanging="360"/>
+      </w:pPr>
+      <w:rPr>
+        <w:rFonts w:ascii="Symbol" w:hAnsi="Symbol" w:hint="default"/>
+      </w:rPr>
+    </w:lvl>
+    <w:lvl w:ilvl="1" w:tplc="10090003" w:tentative="1">
+      <w:start w:val="1"/>
+      <w:numFmt w:val="bullet"/>
+      <w:lvlText w:val="o"/>
+      <w:lvlJc w:val="left"/>
+      <w:pPr>
+        <w:ind w:left="1440" w:hanging="360"/>
+      </w:pPr>
+      <w:rPr>
+        <w:rFonts w:ascii="Courier New" w:hAnsi="Courier New" w:cs="Courier New" w:hint="default"/>
+      </w:rPr>
+    </w:lvl>
+    <w:lvl w:ilvl="2" w:tplc="10090005" w:tentative="1">
+      <w:start w:val="1"/>
+      <w:numFmt w:val="bullet"/>
+      <w:lvlText w:val=""/>
+      <w:lvlJc w:val="left"/>
+      <w:pPr>
+        <w:ind w:left="2160" w:hanging="360"/>
+      </w:pPr>
+      <w:rPr>
+        <w:rFonts w:ascii="Wingdings" w:hAnsi="Wingdings" w:hint="default"/>
+      </w:rPr>
+    </w:lvl>
+    <w:lvl w:ilvl="3" w:tplc="10090001" w:tentative="1">
+      <w:start w:val="1"/>
+      <w:numFmt w:val="bullet"/>
+      <w:lvlText w:val=""/>
+      <w:lvlJc w:val="left"/>
+      <w:pPr>
+        <w:ind w:left="2880" w:hanging="360"/>
+      </w:pPr>
+      <w:rPr>
+        <w:rFonts w:ascii="Symbol" w:hAnsi="Symbol" w:hint="default"/>
+      </w:rPr>
+    </w:lvl>
+    <w:lvl w:ilvl="4" w:tplc="10090003" w:tentative="1">
+      <w:start w:val="1"/>
+      <w:numFmt w:val="bullet"/>
+      <w:lvlText w:val="o"/>
+      <w:lvlJc w:val="left"/>
+      <w:pPr>
+        <w:ind w:left="3600" w:hanging="360"/>
+      </w:pPr>
+      <w:rPr>
+        <w:rFonts w:ascii="Courier New" w:hAnsi="Courier New" w:cs="Courier New" w:hint="default"/>
+      </w:rPr>
+    </w:lvl>
+    <w:lvl w:ilvl="5" w:tplc="10090005" w:tentative="1">
+      <w:start w:val="1"/>
+      <w:numFmt w:val="bullet"/>
+      <w:lvlText w:val=""/>
+      <w:lvlJc w:val="left"/>
+      <w:pPr>
+        <w:ind w:left="4320" w:hanging="360"/>
+      </w:pPr>
+      <w:rPr>
+        <w:rFonts w:ascii="Wingdings" w:hAnsi="Wingdings" w:hint="default"/>
+      </w:rPr>
+    </w:lvl>
+    <w:lvl w:ilvl="6" w:tplc="10090001" w:tentative="1">
+      <w:start w:val="1"/>
+      <w:numFmt w:val="bullet"/>
+      <w:lvlText w:val=""/>
+      <w:lvlJc w:val="left"/>
+      <w:pPr>
+        <w:ind w:left="5040" w:hanging="360"/>
+      </w:pPr>
+      <w:rPr>
+        <w:rFonts w:ascii="Symbol" w:hAnsi="Symbol" w:hint="default"/>
+      </w:rPr>
+    </w:lvl>
+    <w:lvl w:ilvl="7" w:tplc="10090003" w:tentative="1">
+      <w:start w:val="1"/>
+      <w:numFmt w:val="bullet"/>
+      <w:lvlText w:val="o"/>
+      <w:lvlJc w:val="left"/>
+      <w:pPr>
+        <w:ind w:left="5760" w:hanging="360"/>
+      </w:pPr>
+      <w:rPr>
+        <w:rFonts w:ascii="Courier New" w:hAnsi="Courier New" w:cs="Courier New" w:hint="default"/>
+      </w:rPr>
+    </w:lvl>
+    <w:lvl w:ilvl="8" w:tplc="10090005" w:tentative="1">
+      <w:start w:val="1"/>
+      <w:numFmt w:val="bullet"/>
+      <w:lvlText w:val=""/>
+      <w:lvlJc w:val="left"/>
+      <w:pPr>
+        <w:ind w:left="6480" w:hanging="360"/>
+      </w:pPr>
+      <w:rPr>
+        <w:rFonts w:ascii="Wingdings" w:hAnsi="Wingdings" w:hint="default"/>
+      </w:rPr>
+    </w:lvl>
+  </w:abstractNum>
+  <w:abstractNum w:abstractNumId="5" w15:restartNumberingAfterBreak="0">
     <w:nsid w:val="3B9A340C"/>
     <w:multiLevelType w:val="hybridMultilevel"/>
     <w:tmpl w:val="FD66EA64"/>
@@ -2757,7 +3132,7 @@
       </w:pPr>
     </w:lvl>
   </w:abstractNum>
-  <w:abstractNum w:abstractNumId="5">
+  <w:abstractNum w:abstractNumId="6" w15:restartNumberingAfterBreak="0">
     <w:nsid w:val="3C095515"/>
     <w:multiLevelType w:val="hybridMultilevel"/>
     <w:tmpl w:val="84AC586A"/>
@@ -2870,7 +3245,7 @@
       </w:rPr>
     </w:lvl>
   </w:abstractNum>
-  <w:abstractNum w:abstractNumId="6">
+  <w:abstractNum w:abstractNumId="7" w15:restartNumberingAfterBreak="0">
     <w:nsid w:val="48C5769D"/>
     <w:multiLevelType w:val="hybridMultilevel"/>
     <w:tmpl w:val="8496D78C"/>
@@ -2956,7 +3331,7 @@
       </w:pPr>
     </w:lvl>
   </w:abstractNum>
-  <w:abstractNum w:abstractNumId="7">
+  <w:abstractNum w:abstractNumId="8" w15:restartNumberingAfterBreak="0">
     <w:nsid w:val="5A42619F"/>
     <w:multiLevelType w:val="hybridMultilevel"/>
     <w:tmpl w:val="DB88ADD0"/>
@@ -3042,7 +3417,7 @@
       </w:pPr>
     </w:lvl>
   </w:abstractNum>
-  <w:abstractNum w:abstractNumId="8">
+  <w:abstractNum w:abstractNumId="9" w15:restartNumberingAfterBreak="0">
     <w:nsid w:val="5EB10713"/>
     <w:multiLevelType w:val="hybridMultilevel"/>
     <w:tmpl w:val="7E10C76E"/>
@@ -3128,7 +3503,7 @@
       </w:pPr>
     </w:lvl>
   </w:abstractNum>
-  <w:abstractNum w:abstractNumId="9">
+  <w:abstractNum w:abstractNumId="10" w15:restartNumberingAfterBreak="0">
     <w:nsid w:val="69E53B4B"/>
     <w:multiLevelType w:val="hybridMultilevel"/>
     <w:tmpl w:val="7E10C76E"/>
@@ -3215,13 +3590,13 @@
     </w:lvl>
   </w:abstractNum>
   <w:num w:numId="1">
-    <w:abstractNumId w:val="5"/>
+    <w:abstractNumId w:val="6"/>
   </w:num>
   <w:num w:numId="2">
-    <w:abstractNumId w:val="6"/>
+    <w:abstractNumId w:val="7"/>
   </w:num>
   <w:num w:numId="3">
-    <w:abstractNumId w:val="7"/>
+    <w:abstractNumId w:val="8"/>
   </w:num>
   <w:num w:numId="4">
     <w:abstractNumId w:val="1"/>
@@ -3230,7 +3605,7 @@
     <w:abstractNumId w:val="0"/>
   </w:num>
   <w:num w:numId="6">
-    <w:abstractNumId w:val="4"/>
+    <w:abstractNumId w:val="5"/>
   </w:num>
   <w:num w:numId="7">
     <w:abstractNumId w:val="3"/>
@@ -3239,10 +3614,13 @@
     <w:abstractNumId w:val="2"/>
   </w:num>
   <w:num w:numId="9">
+    <w:abstractNumId w:val="10"/>
+  </w:num>
+  <w:num w:numId="10">
     <w:abstractNumId w:val="9"/>
   </w:num>
-  <w:num w:numId="10">
-    <w:abstractNumId w:val="8"/>
+  <w:num w:numId="11">
+    <w:abstractNumId w:val="4"/>
   </w:num>
 </w:numbering>
 </file>
@@ -3978,7 +4356,7 @@
 </file>
 
 <file path=customXml/itemProps1.xml><?xml version="1.0" encoding="utf-8"?>
-<ds:datastoreItem xmlns:ds="http://schemas.openxmlformats.org/officeDocument/2006/customXml" ds:itemID="{0E7811D0-3A7C-480A-9D23-83DEF26978F6}">
+<ds:datastoreItem xmlns:ds="http://schemas.openxmlformats.org/officeDocument/2006/customXml" ds:itemID="{B7836EE0-C224-4CC7-8B9D-49C36C019436}">
   <ds:schemaRefs>
     <ds:schemaRef ds:uri="http://schemas.openxmlformats.org/officeDocument/2006/bibliography"/>
   </ds:schemaRefs>

</xml_diff>